<commit_message>
feat(update): Pruebas listar platos
</commit_message>
<xml_diff>
--- a/Desarrollo/Carta Digital/4. Pruebas/CD-HU-04-T05.docx
+++ b/Desarrollo/Carta Digital/4. Pruebas/CD-HU-04-T05.docx
@@ -25,7 +25,7 @@
           <w:color w:val="1F497D" w:themeColor="text2"/>
           <w:u w:val="single"/>
         </w:rPr>
-        <w:t>1</w:t>
+        <w:t>4</w:t>
       </w:r>
     </w:p>
     <w:tbl>
@@ -1286,7 +1286,6 @@
             <w:pPr>
               <w:spacing w:before="240" w:after="240"/>
             </w:pPr>
-            <w:proofErr w:type="spellStart"/>
             <w:r>
               <w:rPr>
                 <w:b/>
@@ -1294,21 +1293,14 @@
               </w:rPr>
               <w:t>username</w:t>
             </w:r>
-            <w:proofErr w:type="spellEnd"/>
-            <w:r>
-              <w:t xml:space="preserve">: </w:t>
-            </w:r>
-            <w:proofErr w:type="spellStart"/>
-            <w:r>
-              <w:t>admin</w:t>
-            </w:r>
-            <w:proofErr w:type="spellEnd"/>
-          </w:p>
-          <w:p>
-            <w:pPr>
-              <w:spacing w:before="240" w:after="240"/>
-            </w:pPr>
-            <w:proofErr w:type="spellStart"/>
+            <w:r>
+              <w:t>: admin</w:t>
+            </w:r>
+          </w:p>
+          <w:p>
+            <w:pPr>
+              <w:spacing w:before="240" w:after="240"/>
+            </w:pPr>
             <w:r>
               <w:rPr>
                 <w:b/>
@@ -1316,7 +1308,6 @@
               </w:rPr>
               <w:t>password</w:t>
             </w:r>
-            <w:proofErr w:type="spellEnd"/>
             <w:r>
               <w:t>: admin2021</w:t>
             </w:r>
@@ -1542,13 +1533,8 @@
               <w:t xml:space="preserve">Vista </w:t>
             </w:r>
             <w:r>
-              <w:t xml:space="preserve">de registro de platos en un </w:t>
-            </w:r>
-            <w:proofErr w:type="spellStart"/>
-            <w:r>
-              <w:t>menu</w:t>
-            </w:r>
-            <w:proofErr w:type="spellEnd"/>
+              <w:t>de registro de platos en un menu</w:t>
+            </w:r>
           </w:p>
         </w:tc>
         <w:tc>
@@ -1604,7 +1590,6 @@
                 <w:lang w:val="en-US"/>
               </w:rPr>
             </w:pPr>
-            <w:proofErr w:type="spellStart"/>
             <w:r>
               <w:rPr>
                 <w:color w:val="FF0000"/>
@@ -1618,7 +1603,6 @@
               </w:rPr>
               <w:t>ó</w:t>
             </w:r>
-            <w:proofErr w:type="spellEnd"/>
           </w:p>
         </w:tc>
         <w:tc>
@@ -1643,23 +1627,7 @@
               <w:spacing w:before="240" w:after="240"/>
             </w:pPr>
             <w:r>
-              <w:t xml:space="preserve">No se </w:t>
-            </w:r>
-            <w:proofErr w:type="spellStart"/>
-            <w:r>
-              <w:t>esta</w:t>
-            </w:r>
-            <w:proofErr w:type="spellEnd"/>
-            <w:r>
-              <w:t xml:space="preserve"> consumiendo servicios en los </w:t>
-            </w:r>
-            <w:proofErr w:type="gramStart"/>
-            <w:r>
-              <w:t>links</w:t>
-            </w:r>
-            <w:proofErr w:type="gramEnd"/>
-            <w:r>
-              <w:t xml:space="preserve"> de opciones</w:t>
+              <w:t>No se esta consumiendo servicios en los links de opciones</w:t>
             </w:r>
           </w:p>
         </w:tc>
@@ -1996,14 +1964,12 @@
                 <w:color w:val="1F497D" w:themeColor="text2"/>
               </w:rPr>
             </w:pPr>
-            <w:proofErr w:type="spellStart"/>
             <w:r>
               <w:rPr>
                 <w:color w:val="1F497D" w:themeColor="text2"/>
               </w:rPr>
               <w:t>admin</w:t>
             </w:r>
-            <w:proofErr w:type="spellEnd"/>
           </w:p>
         </w:tc>
         <w:tc>
@@ -2089,7 +2055,6 @@
                 <w:color w:val="1F497D" w:themeColor="text2"/>
               </w:rPr>
             </w:pPr>
-            <w:proofErr w:type="spellStart"/>
             <w:r>
               <w:rPr>
                 <w:b/>
@@ -2097,7 +2062,6 @@
               </w:rPr>
               <w:t>Password</w:t>
             </w:r>
-            <w:proofErr w:type="spellEnd"/>
           </w:p>
         </w:tc>
         <w:tc>

</xml_diff>